<commit_message>
Update Y intern BRI
</commit_message>
<xml_diff>
--- a/CV (ATS) - Yusril Albi.docx
+++ b/CV (ATS) - Yusril Albi.docx
@@ -1042,7 +1042,7 @@
           </mc:Choice>
           <mc:Fallback>
             <w:pict>
-              <v:shape w14:anchorId="6F613A16" id="Freeform: Shape 8" o:spid="_x0000_s1026" style="position:absolute;margin-left:44.25pt;margin-top:286.55pt;width:583.5pt;height:.1pt;z-index:251655168;visibility:visible;mso-wrap-style:square;mso-width-percent:0;mso-height-percent:0;mso-wrap-distance-left:0;mso-wrap-distance-top:0;mso-wrap-distance-right:0;mso-wrap-distance-bottom:0;mso-position-horizontal:absolute;mso-position-horizontal-relative:page;mso-position-vertical:absolute;mso-position-vertical-relative:text;mso-width-percent:0;mso-height-percent:0;mso-width-relative:page;mso-height-relative:page;v-text-anchor:top" coordsize="11670,1270" o:gfxdata="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" path="m,l11670,e" filled="f" strokecolor="#858585" strokeweight="1.5pt">
+              <v:shape w14:anchorId="4725E0F4" id="Freeform: Shape 8" o:spid="_x0000_s1026" style="position:absolute;margin-left:44.25pt;margin-top:286.55pt;width:583.5pt;height:.1pt;z-index:251655168;visibility:visible;mso-wrap-style:square;mso-width-percent:0;mso-height-percent:0;mso-wrap-distance-left:0;mso-wrap-distance-top:0;mso-wrap-distance-right:0;mso-wrap-distance-bottom:0;mso-position-horizontal:absolute;mso-position-horizontal-relative:page;mso-position-vertical:absolute;mso-position-vertical-relative:text;mso-width-percent:0;mso-height-percent:0;mso-width-relative:page;mso-height-relative:page;v-text-anchor:top" coordsize="11670,1270" o:gfxdata="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" path="m,l11670,e" filled="f" strokecolor="#858585" strokeweight="1.5pt">
                 <v:stroke dashstyle="1 1"/>
                 <v:path arrowok="t" o:connecttype="custom" o:connectlocs="0,0;7410450,0" o:connectangles="0,0"/>
                 <w10:wrap anchorx="page"/>
@@ -1150,7 +1150,7 @@
           </mc:Choice>
           <mc:Fallback>
             <w:pict>
-              <v:shape w14:anchorId="650450E5" id="Freeform: Shape 7" o:spid="_x0000_s1026" style="position:absolute;margin-left:44.25pt;margin-top:24.8pt;width:583.5pt;height:.1pt;z-index:251654144;visibility:visible;mso-wrap-style:square;mso-width-percent:0;mso-height-percent:0;mso-wrap-distance-left:0;mso-wrap-distance-top:0;mso-wrap-distance-right:0;mso-wrap-distance-bottom:0;mso-position-horizontal:absolute;mso-position-horizontal-relative:page;mso-position-vertical:absolute;mso-position-vertical-relative:text;mso-width-percent:0;mso-height-percent:0;mso-width-relative:page;mso-height-relative:page;v-text-anchor:top" coordsize="11670,1270" o:gfxdata="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" path="m,l11670,e" filled="f" strokecolor="#858585" strokeweight="1.5pt">
+              <v:shape w14:anchorId="5951992D" id="Freeform: Shape 7" o:spid="_x0000_s1026" style="position:absolute;margin-left:44.25pt;margin-top:24.8pt;width:583.5pt;height:.1pt;z-index:251654144;visibility:visible;mso-wrap-style:square;mso-width-percent:0;mso-height-percent:0;mso-wrap-distance-left:0;mso-wrap-distance-top:0;mso-wrap-distance-right:0;mso-wrap-distance-bottom:0;mso-position-horizontal:absolute;mso-position-horizontal-relative:page;mso-position-vertical:absolute;mso-position-vertical-relative:text;mso-width-percent:0;mso-height-percent:0;mso-width-relative:page;mso-height-relative:page;v-text-anchor:top" coordsize="11670,1270" o:gfxdata="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" path="m,l11670,e" filled="f" strokecolor="#858585" strokeweight="1.5pt">
                 <v:stroke dashstyle="1 1"/>
                 <v:path arrowok="t" o:connecttype="custom" o:connectlocs="0,0;7410450,0" o:connectangles="0,0"/>
                 <w10:wrap anchorx="page"/>
@@ -1752,7 +1752,7 @@
                 <w:spacing w:val="-1"/>
                 <w:sz w:val="21"/>
               </w:rPr>
-              <w:t>-</w:t>
+              <w:t>–</w:t>
             </w:r>
             <w:r>
               <w:rPr>
@@ -1768,7 +1768,7 @@
                 <w:spacing w:val="-1"/>
                 <w:sz w:val="21"/>
               </w:rPr>
-              <w:t>Present</w:t>
+              <w:t>03/2023</w:t>
             </w:r>
           </w:p>
         </w:tc>
@@ -2786,25 +2786,7 @@
                 <w:color w:val="202020"/>
                 <w:w w:val="95"/>
               </w:rPr>
-              <w:t xml:space="preserve">Honorable Mention in </w:t>
-            </w:r>
-            <w:proofErr w:type="spellStart"/>
-            <w:r>
-              <w:rPr>
-                <w:rFonts w:ascii="Arial" w:hAnsi="Arial" w:cs="Arial"/>
-                <w:color w:val="202020"/>
-                <w:w w:val="95"/>
-              </w:rPr>
-              <w:t>Hology</w:t>
-            </w:r>
-            <w:proofErr w:type="spellEnd"/>
-            <w:r>
-              <w:rPr>
-                <w:rFonts w:ascii="Arial" w:hAnsi="Arial" w:cs="Arial"/>
-                <w:color w:val="202020"/>
-                <w:w w:val="95"/>
-              </w:rPr>
-              <w:t xml:space="preserve"> 4.0 </w:t>
+              <w:t xml:space="preserve">Honorable Mention in Hology 4.0 </w:t>
             </w:r>
             <w:r>
               <w:rPr>
@@ -3368,27 +3350,7 @@
                 <w:color w:val="202020"/>
                 <w:sz w:val="21"/>
               </w:rPr>
-              <w:t xml:space="preserve">SMA Unggulan </w:t>
-            </w:r>
-            <w:proofErr w:type="spellStart"/>
-            <w:r>
-              <w:rPr>
-                <w:rFonts w:ascii="Arial"/>
-                <w:b/>
-                <w:color w:val="202020"/>
-                <w:sz w:val="21"/>
-              </w:rPr>
-              <w:t>Chairul</w:t>
-            </w:r>
-            <w:proofErr w:type="spellEnd"/>
-            <w:r>
-              <w:rPr>
-                <w:rFonts w:ascii="Arial"/>
-                <w:b/>
-                <w:color w:val="202020"/>
-                <w:sz w:val="21"/>
-              </w:rPr>
-              <w:t xml:space="preserve"> Tanjung Foundation </w:t>
+              <w:t xml:space="preserve">SMA Unggulan Chairul Tanjung Foundation </w:t>
             </w:r>
           </w:p>
           <w:p>
@@ -5680,7 +5642,6 @@
       </w:pPr>
       <w:bookmarkStart w:id="5" w:name="DeepLearningAI_:"/>
       <w:bookmarkEnd w:id="5"/>
-      <w:proofErr w:type="spellStart"/>
       <w:r>
         <w:rPr>
           <w:color w:val="202020"/>
@@ -5689,7 +5650,6 @@
         </w:rPr>
         <w:t>DeepLearningAI</w:t>
       </w:r>
-      <w:proofErr w:type="spellEnd"/>
       <w:r>
         <w:rPr>
           <w:color w:val="202020"/>
@@ -5719,7 +5679,6 @@
           <w:sz w:val="21"/>
         </w:rPr>
       </w:pPr>
-      <w:proofErr w:type="spellStart"/>
       <w:r>
         <w:rPr>
           <w:rFonts w:ascii="Arial"/>
@@ -5729,7 +5688,6 @@
         </w:rPr>
         <w:t>Tensorflow</w:t>
       </w:r>
-      <w:proofErr w:type="spellEnd"/>
       <w:r>
         <w:rPr>
           <w:rFonts w:ascii="Arial"/>
@@ -6492,7 +6450,6 @@
           <w:sz w:val="21"/>
         </w:rPr>
       </w:pPr>
-      <w:proofErr w:type="spellStart"/>
       <w:r>
         <w:rPr>
           <w:rFonts w:ascii="Arial"/>
@@ -6502,7 +6459,6 @@
         </w:rPr>
         <w:t>Tensorflow</w:t>
       </w:r>
-      <w:proofErr w:type="spellEnd"/>
       <w:r>
         <w:rPr>
           <w:rFonts w:ascii="Arial"/>
@@ -7253,7 +7209,6 @@
       </w:pPr>
       <w:bookmarkStart w:id="6" w:name="Hackerrank_:"/>
       <w:bookmarkEnd w:id="6"/>
-      <w:proofErr w:type="spellStart"/>
       <w:r>
         <w:rPr>
           <w:color w:val="202020"/>
@@ -7262,7 +7217,6 @@
         </w:rPr>
         <w:t>Hackerrank</w:t>
       </w:r>
-      <w:proofErr w:type="spellEnd"/>
       <w:r>
         <w:rPr>
           <w:color w:val="202020"/>
@@ -7714,7 +7668,6 @@
       </w:pPr>
       <w:bookmarkStart w:id="7" w:name="Sololearn_:"/>
       <w:bookmarkEnd w:id="7"/>
-      <w:proofErr w:type="spellStart"/>
       <w:r>
         <w:rPr>
           <w:color w:val="202020"/>
@@ -7723,7 +7676,6 @@
         </w:rPr>
         <w:t>Sololearn</w:t>
       </w:r>
-      <w:proofErr w:type="spellEnd"/>
       <w:r>
         <w:rPr>
           <w:color w:val="202020"/>
@@ -8183,7 +8135,6 @@
       </w:pPr>
       <w:bookmarkStart w:id="8" w:name="Dicoding_:"/>
       <w:bookmarkEnd w:id="8"/>
-      <w:proofErr w:type="spellStart"/>
       <w:r>
         <w:rPr>
           <w:color w:val="202020"/>
@@ -8192,7 +8143,6 @@
         </w:rPr>
         <w:t>Dicoding</w:t>
       </w:r>
-      <w:proofErr w:type="spellEnd"/>
       <w:r>
         <w:rPr>
           <w:color w:val="202020"/>
@@ -8991,7 +8941,6 @@
         </w:rPr>
         <w:t xml:space="preserve"> </w:t>
       </w:r>
-      <w:proofErr w:type="spellStart"/>
       <w:r>
         <w:rPr>
           <w:rFonts w:ascii="Arial"/>
@@ -9001,7 +8950,6 @@
         </w:rPr>
         <w:t>Github</w:t>
       </w:r>
-      <w:proofErr w:type="spellEnd"/>
       <w:r>
         <w:rPr>
           <w:rFonts w:ascii="Arial"/>
@@ -9089,7 +9037,6 @@
       </w:pPr>
       <w:bookmarkStart w:id="9" w:name="GeeksForGeeks_:"/>
       <w:bookmarkEnd w:id="9"/>
-      <w:proofErr w:type="spellStart"/>
       <w:r>
         <w:rPr>
           <w:color w:val="202020"/>
@@ -9098,7 +9045,6 @@
         </w:rPr>
         <w:t>GeeksForGeeks</w:t>
       </w:r>
-      <w:proofErr w:type="spellEnd"/>
       <w:r>
         <w:rPr>
           <w:color w:val="202020"/>
@@ -9304,14 +9250,12 @@
         </w:rPr>
         <w:t xml:space="preserve"> </w:t>
       </w:r>
-      <w:proofErr w:type="spellStart"/>
       <w:r>
         <w:rPr>
           <w:color w:val="202020"/>
         </w:rPr>
         <w:t>L</w:t>
       </w:r>
-      <w:proofErr w:type="spellEnd"/>
       <w:r>
         <w:rPr>
           <w:color w:val="202020"/>
@@ -9988,7 +9932,6 @@
         <w:spacing w:before="94"/>
         <w:ind w:left="122"/>
       </w:pPr>
-      <w:proofErr w:type="spellStart"/>
       <w:r>
         <w:rPr>
           <w:rFonts w:ascii="Arial"/>
@@ -9996,7 +9939,6 @@
         </w:rPr>
         <w:t>Commmitte</w:t>
       </w:r>
-      <w:proofErr w:type="spellEnd"/>
       <w:r>
         <w:rPr>
           <w:rFonts w:ascii="Arial"/>
@@ -10159,7 +10101,6 @@
         <w:spacing w:before="100"/>
         <w:ind w:left="122"/>
       </w:pPr>
-      <w:proofErr w:type="spellStart"/>
       <w:r>
         <w:rPr>
           <w:rFonts w:ascii="Arial"/>
@@ -10167,7 +10108,6 @@
         </w:rPr>
         <w:t>Commmitte</w:t>
       </w:r>
-      <w:proofErr w:type="spellEnd"/>
       <w:r>
         <w:rPr>
           <w:rFonts w:ascii="Arial"/>
@@ -12019,7 +11959,7 @@
         <v:path o:extrusionok="f" gradientshapeok="t" o:connecttype="rect"/>
         <o:lock v:ext="edit" aspectratio="t"/>
       </v:shapetype>
-      <v:shape id="_x0000_i1068" type="#_x0000_t75" style="width:19.5pt;height:19.5pt;visibility:visible;mso-wrap-style:square" o:bullet="t">
+      <v:shape id="_x0000_i1044" type="#_x0000_t75" style="width:19.5pt;height:19.5pt;visibility:visible;mso-wrap-style:square" o:bullet="t">
         <v:imagedata r:id="rId1" o:title=""/>
       </v:shape>
     </w:pict>

</xml_diff>